<commit_message>
version finale de la documentation et du code
</commit_message>
<xml_diff>
--- a/Documentation/Manuel utilisation/ManuelUtilisation.docx
+++ b/Documentation/Manuel utilisation/ManuelUtilisation.docx
@@ -11,7 +11,7 @@
           <w:sz w:val="44"/>
         </w:rPr>
       </w:pPr>
-      <w:bookmarkStart w:id="0" w:name="_Toc10619350"/>
+      <w:bookmarkStart w:id="0" w:name="_Toc10625327"/>
       <w:r>
         <w:rPr>
           <w:rFonts w:ascii="Arial" w:hAnsi="Arial" w:cs="Arial"/>
@@ -88,7 +88,7 @@
           <w:r>
             <w:fldChar w:fldCharType="separate"/>
           </w:r>
-          <w:hyperlink w:anchor="_Toc10619350" w:history="1">
+          <w:hyperlink w:anchor="_Toc10625327" w:history="1">
             <w:r>
               <w:rPr>
                 <w:rStyle w:val="Lienhypertexte"/>
@@ -116,7 +116,7 @@
                 <w:noProof/>
                 <w:webHidden/>
               </w:rPr>
-              <w:instrText xml:space="preserve"> PAGEREF _Toc10619350 \h </w:instrText>
+              <w:instrText xml:space="preserve"> PAGEREF _Toc10625327 \h </w:instrText>
             </w:r>
             <w:r>
               <w:rPr>
@@ -160,7 +160,7 @@
               <w:lang w:eastAsia="fr-CH"/>
             </w:rPr>
           </w:pPr>
-          <w:hyperlink w:anchor="_Toc10619351" w:history="1">
+          <w:hyperlink w:anchor="_Toc10625328" w:history="1">
             <w:r>
               <w:rPr>
                 <w:rStyle w:val="Lienhypertexte"/>
@@ -202,7 +202,7 @@
                 <w:noProof/>
                 <w:webHidden/>
               </w:rPr>
-              <w:instrText xml:space="preserve"> PAGEREF _Toc10619351 \h </w:instrText>
+              <w:instrText xml:space="preserve"> PAGEREF _Toc10625328 \h </w:instrText>
             </w:r>
             <w:r>
               <w:rPr>
@@ -246,7 +246,7 @@
               <w:lang w:eastAsia="fr-CH"/>
             </w:rPr>
           </w:pPr>
-          <w:hyperlink w:anchor="_Toc10619352" w:history="1">
+          <w:hyperlink w:anchor="_Toc10625329" w:history="1">
             <w:r>
               <w:rPr>
                 <w:rStyle w:val="Lienhypertexte"/>
@@ -288,7 +288,7 @@
                 <w:noProof/>
                 <w:webHidden/>
               </w:rPr>
-              <w:instrText xml:space="preserve"> PAGEREF _Toc10619352 \h </w:instrText>
+              <w:instrText xml:space="preserve"> PAGEREF _Toc10625329 \h </w:instrText>
             </w:r>
             <w:r>
               <w:rPr>
@@ -332,7 +332,7 @@
               <w:lang w:eastAsia="fr-CH"/>
             </w:rPr>
           </w:pPr>
-          <w:hyperlink w:anchor="_Toc10619353" w:history="1">
+          <w:hyperlink w:anchor="_Toc10625330" w:history="1">
             <w:r>
               <w:rPr>
                 <w:rStyle w:val="Lienhypertexte"/>
@@ -374,7 +374,7 @@
                 <w:noProof/>
                 <w:webHidden/>
               </w:rPr>
-              <w:instrText xml:space="preserve"> PAGEREF _Toc10619353 \h </w:instrText>
+              <w:instrText xml:space="preserve"> PAGEREF _Toc10625330 \h </w:instrText>
             </w:r>
             <w:r>
               <w:rPr>
@@ -418,7 +418,7 @@
               <w:lang w:eastAsia="fr-CH"/>
             </w:rPr>
           </w:pPr>
-          <w:hyperlink w:anchor="_Toc10619354" w:history="1">
+          <w:hyperlink w:anchor="_Toc10625331" w:history="1">
             <w:r>
               <w:rPr>
                 <w:rStyle w:val="Lienhypertexte"/>
@@ -460,7 +460,7 @@
                 <w:noProof/>
                 <w:webHidden/>
               </w:rPr>
-              <w:instrText xml:space="preserve"> PAGEREF _Toc10619354 \h </w:instrText>
+              <w:instrText xml:space="preserve"> PAGEREF _Toc10625331 \h </w:instrText>
             </w:r>
             <w:r>
               <w:rPr>
@@ -504,7 +504,7 @@
               <w:lang w:eastAsia="fr-CH"/>
             </w:rPr>
           </w:pPr>
-          <w:hyperlink w:anchor="_Toc10619355" w:history="1">
+          <w:hyperlink w:anchor="_Toc10625332" w:history="1">
             <w:r>
               <w:rPr>
                 <w:rStyle w:val="Lienhypertexte"/>
@@ -546,7 +546,7 @@
                 <w:noProof/>
                 <w:webHidden/>
               </w:rPr>
-              <w:instrText xml:space="preserve"> PAGEREF _Toc10619355 \h </w:instrText>
+              <w:instrText xml:space="preserve"> PAGEREF _Toc10625332 \h </w:instrText>
             </w:r>
             <w:r>
               <w:rPr>
@@ -590,7 +590,7 @@
               <w:lang w:eastAsia="fr-CH"/>
             </w:rPr>
           </w:pPr>
-          <w:hyperlink w:anchor="_Toc10619356" w:history="1">
+          <w:hyperlink w:anchor="_Toc10625333" w:history="1">
             <w:r>
               <w:rPr>
                 <w:rStyle w:val="Lienhypertexte"/>
@@ -632,7 +632,7 @@
                 <w:noProof/>
                 <w:webHidden/>
               </w:rPr>
-              <w:instrText xml:space="preserve"> PAGEREF _Toc10619356 \h </w:instrText>
+              <w:instrText xml:space="preserve"> PAGEREF _Toc10625333 \h </w:instrText>
             </w:r>
             <w:r>
               <w:rPr>
@@ -676,7 +676,7 @@
               <w:lang w:eastAsia="fr-CH"/>
             </w:rPr>
           </w:pPr>
-          <w:hyperlink w:anchor="_Toc10619357" w:history="1">
+          <w:hyperlink w:anchor="_Toc10625334" w:history="1">
             <w:r>
               <w:rPr>
                 <w:rStyle w:val="Lienhypertexte"/>
@@ -718,7 +718,7 @@
                 <w:noProof/>
                 <w:webHidden/>
               </w:rPr>
-              <w:instrText xml:space="preserve"> PAGEREF _Toc10619357 \h </w:instrText>
+              <w:instrText xml:space="preserve"> PAGEREF _Toc10625334 \h </w:instrText>
             </w:r>
             <w:r>
               <w:rPr>
@@ -762,7 +762,7 @@
               <w:lang w:eastAsia="fr-CH"/>
             </w:rPr>
           </w:pPr>
-          <w:hyperlink w:anchor="_Toc10619358" w:history="1">
+          <w:hyperlink w:anchor="_Toc10625335" w:history="1">
             <w:r>
               <w:rPr>
                 <w:rStyle w:val="Lienhypertexte"/>
@@ -804,7 +804,7 @@
                 <w:noProof/>
                 <w:webHidden/>
               </w:rPr>
-              <w:instrText xml:space="preserve"> PAGEREF _Toc10619358 \h </w:instrText>
+              <w:instrText xml:space="preserve"> PAGEREF _Toc10625335 \h </w:instrText>
             </w:r>
             <w:r>
               <w:rPr>
@@ -848,7 +848,7 @@
               <w:lang w:eastAsia="fr-CH"/>
             </w:rPr>
           </w:pPr>
-          <w:hyperlink w:anchor="_Toc10619359" w:history="1">
+          <w:hyperlink w:anchor="_Toc10625336" w:history="1">
             <w:r>
               <w:rPr>
                 <w:rStyle w:val="Lienhypertexte"/>
@@ -890,7 +890,7 @@
                 <w:noProof/>
                 <w:webHidden/>
               </w:rPr>
-              <w:instrText xml:space="preserve"> PAGEREF _Toc10619359 \h </w:instrText>
+              <w:instrText xml:space="preserve"> PAGEREF _Toc10625336 \h </w:instrText>
             </w:r>
             <w:r>
               <w:rPr>
@@ -934,7 +934,7 @@
               <w:lang w:eastAsia="fr-CH"/>
             </w:rPr>
           </w:pPr>
-          <w:hyperlink w:anchor="_Toc10619360" w:history="1">
+          <w:hyperlink w:anchor="_Toc10625337" w:history="1">
             <w:r>
               <w:rPr>
                 <w:rStyle w:val="Lienhypertexte"/>
@@ -976,7 +976,7 @@
                 <w:noProof/>
                 <w:webHidden/>
               </w:rPr>
-              <w:instrText xml:space="preserve"> PAGEREF _Toc10619360 \h </w:instrText>
+              <w:instrText xml:space="preserve"> PAGEREF _Toc10625337 \h </w:instrText>
             </w:r>
             <w:r>
               <w:rPr>
@@ -1020,7 +1020,7 @@
               <w:lang w:eastAsia="fr-CH"/>
             </w:rPr>
           </w:pPr>
-          <w:hyperlink w:anchor="_Toc10619361" w:history="1">
+          <w:hyperlink w:anchor="_Toc10625338" w:history="1">
             <w:r>
               <w:rPr>
                 <w:rStyle w:val="Lienhypertexte"/>
@@ -1062,7 +1062,7 @@
                 <w:noProof/>
                 <w:webHidden/>
               </w:rPr>
-              <w:instrText xml:space="preserve"> PAGEREF _Toc10619361 \h </w:instrText>
+              <w:instrText xml:space="preserve"> PAGEREF _Toc10625338 \h </w:instrText>
             </w:r>
             <w:r>
               <w:rPr>
@@ -1106,7 +1106,7 @@
               <w:lang w:eastAsia="fr-CH"/>
             </w:rPr>
           </w:pPr>
-          <w:hyperlink w:anchor="_Toc10619362" w:history="1">
+          <w:hyperlink w:anchor="_Toc10625339" w:history="1">
             <w:r>
               <w:rPr>
                 <w:rStyle w:val="Lienhypertexte"/>
@@ -1148,7 +1148,7 @@
                 <w:noProof/>
                 <w:webHidden/>
               </w:rPr>
-              <w:instrText xml:space="preserve"> PAGEREF _Toc10619362 \h </w:instrText>
+              <w:instrText xml:space="preserve"> PAGEREF _Toc10625339 \h </w:instrText>
             </w:r>
             <w:r>
               <w:rPr>
@@ -1192,7 +1192,7 @@
               <w:lang w:eastAsia="fr-CH"/>
             </w:rPr>
           </w:pPr>
-          <w:hyperlink w:anchor="_Toc10619363" w:history="1">
+          <w:hyperlink w:anchor="_Toc10625340" w:history="1">
             <w:r>
               <w:rPr>
                 <w:rStyle w:val="Lienhypertexte"/>
@@ -1234,7 +1234,7 @@
                 <w:noProof/>
                 <w:webHidden/>
               </w:rPr>
-              <w:instrText xml:space="preserve"> PAGEREF _Toc10619363 \h </w:instrText>
+              <w:instrText xml:space="preserve"> PAGEREF _Toc10625340 \h </w:instrText>
             </w:r>
             <w:r>
               <w:rPr>
@@ -1387,7 +1387,7 @@
         </w:numPr>
         <w:jc w:val="both"/>
       </w:pPr>
-      <w:bookmarkStart w:id="2" w:name="_Toc10619351"/>
+      <w:bookmarkStart w:id="2" w:name="_Toc10625328"/>
       <w:r>
         <w:t>Menu d’accueil</w:t>
       </w:r>
@@ -1515,7 +1515,7 @@
         </w:numPr>
         <w:jc w:val="both"/>
       </w:pPr>
-      <w:bookmarkStart w:id="3" w:name="_Toc10619352"/>
+      <w:bookmarkStart w:id="3" w:name="_Toc10625329"/>
       <w:r>
         <w:t>Inscription</w:t>
       </w:r>
@@ -1634,7 +1634,7 @@
         </w:numPr>
         <w:jc w:val="both"/>
       </w:pPr>
-      <w:bookmarkStart w:id="4" w:name="_Toc10619353"/>
+      <w:bookmarkStart w:id="4" w:name="_Toc10625330"/>
       <w:r>
         <w:lastRenderedPageBreak/>
         <w:t>Connexion</w:t>
@@ -1764,7 +1764,7 @@
         </w:numPr>
         <w:jc w:val="both"/>
       </w:pPr>
-      <w:bookmarkStart w:id="5" w:name="_Toc10619354"/>
+      <w:bookmarkStart w:id="5" w:name="_Toc10625331"/>
       <w:r>
         <w:lastRenderedPageBreak/>
         <w:t>Le calendrier</w:t>
@@ -1976,7 +1976,7 @@
         </w:numPr>
         <w:jc w:val="both"/>
       </w:pPr>
-      <w:bookmarkStart w:id="6" w:name="_Toc10619355"/>
+      <w:bookmarkStart w:id="6" w:name="_Toc10625332"/>
       <w:r>
         <w:lastRenderedPageBreak/>
         <w:t>Vue d’un jour précis</w:t>
@@ -2122,7 +2122,7 @@
         </w:numPr>
         <w:jc w:val="both"/>
       </w:pPr>
-      <w:bookmarkStart w:id="7" w:name="_Toc10619356"/>
+      <w:bookmarkStart w:id="7" w:name="_Toc10625333"/>
       <w:r>
         <w:lastRenderedPageBreak/>
         <w:t>Ajout d’un rendez-vous</w:t>
@@ -2256,7 +2256,7 @@
         </w:numPr>
         <w:jc w:val="both"/>
       </w:pPr>
-      <w:bookmarkStart w:id="8" w:name="_Toc10619357"/>
+      <w:bookmarkStart w:id="8" w:name="_Toc10625334"/>
       <w:r>
         <w:lastRenderedPageBreak/>
         <w:t>Ajout d’une tâche</w:t>
@@ -2401,7 +2401,7 @@
         </w:numPr>
         <w:jc w:val="both"/>
       </w:pPr>
-      <w:bookmarkStart w:id="9" w:name="_Toc10619358"/>
+      <w:bookmarkStart w:id="9" w:name="_Toc10625335"/>
       <w:r>
         <w:lastRenderedPageBreak/>
         <w:t>Vue d’un jour précis (2)</w:t>
@@ -2550,7 +2550,7 @@
         </w:numPr>
         <w:jc w:val="both"/>
       </w:pPr>
-      <w:bookmarkStart w:id="10" w:name="_Toc10619359"/>
+      <w:bookmarkStart w:id="10" w:name="_Toc10625336"/>
       <w:r>
         <w:lastRenderedPageBreak/>
         <w:t>Supprimer une tâche / un rendez-vous</w:t>
@@ -2710,7 +2710,7 @@
         </w:numPr>
         <w:jc w:val="both"/>
       </w:pPr>
-      <w:bookmarkStart w:id="11" w:name="_Toc10619360"/>
+      <w:bookmarkStart w:id="11" w:name="_Toc10625337"/>
       <w:r>
         <w:t>Modifier une tâche / un rendez-vous</w:t>
       </w:r>
@@ -2866,7 +2866,7 @@
         </w:numPr>
         <w:jc w:val="both"/>
       </w:pPr>
-      <w:bookmarkStart w:id="12" w:name="_Toc10619361"/>
+      <w:bookmarkStart w:id="12" w:name="_Toc10625338"/>
       <w:r>
         <w:t>Mes tâches / rendez-vous à venir</w:t>
       </w:r>
@@ -2994,7 +2994,7 @@
         </w:numPr>
         <w:jc w:val="both"/>
       </w:pPr>
-      <w:bookmarkStart w:id="13" w:name="_Toc10619362"/>
+      <w:bookmarkStart w:id="13" w:name="_Toc10625339"/>
       <w:r>
         <w:lastRenderedPageBreak/>
         <w:t>Paramétrage du site.</w:t>
@@ -3099,7 +3099,7 @@
         </w:numPr>
         <w:jc w:val="both"/>
       </w:pPr>
-      <w:bookmarkStart w:id="14" w:name="_Toc10619363"/>
+      <w:bookmarkStart w:id="14" w:name="_Toc10625340"/>
       <w:r>
         <w:lastRenderedPageBreak/>
         <w:t>Gestion administrateur</w:t>
@@ -3269,7 +3269,7 @@
         <w:noProof/>
         <w:sz w:val="20"/>
       </w:rPr>
-      <w:t>2</w:t>
+      <w:t>6</w:t>
     </w:r>
     <w:r>
       <w:rPr>
@@ -5552,7 +5552,7 @@
 </file>
 
 <file path=customXml/itemProps1.xml><?xml version="1.0" encoding="utf-8"?>
-<ds:datastoreItem xmlns:ds="http://schemas.openxmlformats.org/officeDocument/2006/customXml" ds:itemID="{532D7CAC-2FF2-4A83-B506-6D5826769CC9}">
+<ds:datastoreItem xmlns:ds="http://schemas.openxmlformats.org/officeDocument/2006/customXml" ds:itemID="{9A0BDF7D-B132-4FF4-AAB0-D726B5A86627}">
   <ds:schemaRefs>
     <ds:schemaRef ds:uri="http://schemas.openxmlformats.org/officeDocument/2006/bibliography"/>
   </ds:schemaRefs>

</xml_diff>